<commit_message>
update changing  BE 1
</commit_message>
<xml_diff>
--- a/BE 1 Exercises.docx
+++ b/BE 1 Exercises.docx
@@ -63,6 +63,9 @@
     </w:p>
     <w:p>
       <w:r>
+        <w:rPr>
+          <w:noProof/>
+        </w:rPr>
         <w:drawing>
           <wp:inline distT="0" distB="0" distL="0" distR="0" wp14:anchorId="295B857B" wp14:editId="371C8033">
             <wp:extent cx="1276528" cy="342948"/>
@@ -102,6 +105,9 @@
     </w:p>
     <w:p>
       <w:r>
+        <w:rPr>
+          <w:noProof/>
+        </w:rPr>
         <w:drawing>
           <wp:inline distT="0" distB="0" distL="0" distR="0" wp14:anchorId="530BB87B" wp14:editId="03B12745">
             <wp:extent cx="1047896" cy="314369"/>
@@ -141,7 +147,15 @@
     </w:p>
     <w:p>
       <w:r>
-        <w:t xml:space="preserve">Document, script, png, </w:t>
+        <w:t xml:space="preserve">Document, script, </w:t>
+      </w:r>
+      <w:proofErr w:type="spellStart"/>
+      <w:r>
+        <w:t>png</w:t>
+      </w:r>
+      <w:proofErr w:type="spellEnd"/>
+      <w:r>
+        <w:t xml:space="preserve">, </w:t>
       </w:r>
     </w:p>
     <w:p/>
@@ -167,10 +181,10 @@
     <w:p>
       <w:r>
         <w:drawing>
-          <wp:inline distT="0" distB="0" distL="0" distR="0" wp14:anchorId="191C9F0A" wp14:editId="68595B04">
-            <wp:extent cx="5731510" cy="3158490"/>
+          <wp:inline distT="0" distB="0" distL="0" distR="0" wp14:anchorId="048CCD2B" wp14:editId="04A96F5F">
+            <wp:extent cx="5731510" cy="3199765"/>
             <wp:effectExtent l="0" t="0" r="0" b="0"/>
-            <wp:docPr id="940392017" name="Picture 1" descr="A screenshot of a computer&#10;&#10;Description automatically generated"/>
+            <wp:docPr id="330534543" name="Picture 1"/>
             <wp:cNvGraphicFramePr>
               <a:graphicFrameLocks xmlns:a="http://schemas.openxmlformats.org/drawingml/2006/main" noChangeAspect="1"/>
             </wp:cNvGraphicFramePr>
@@ -178,7 +192,7 @@
               <a:graphicData uri="http://schemas.openxmlformats.org/drawingml/2006/picture">
                 <pic:pic xmlns:pic="http://schemas.openxmlformats.org/drawingml/2006/picture">
                   <pic:nvPicPr>
-                    <pic:cNvPr id="940392017" name="Picture 1" descr="A screenshot of a computer&#10;&#10;Description automatically generated"/>
+                    <pic:cNvPr id="330534543" name=""/>
                     <pic:cNvPicPr/>
                   </pic:nvPicPr>
                   <pic:blipFill>
@@ -190,7 +204,7 @@
                   <pic:spPr>
                     <a:xfrm>
                       <a:off x="0" y="0"/>
-                      <a:ext cx="5731510" cy="3158490"/>
+                      <a:ext cx="5731510" cy="3199765"/>
                     </a:xfrm>
                     <a:prstGeom prst="rect">
                       <a:avLst/>

</xml_diff>